<commit_message>
Added in user results.
</commit_message>
<xml_diff>
--- a/Summary-Report.docx
+++ b/Summary-Report.docx
@@ -37,34 +37,34 @@
         <w:tab/>
       </w:r>
       <w:r>
-        <w:t>The initial project’s goal was to gauge user response</w:t>
+        <w:t xml:space="preserve">The project’s goal </w:t>
+      </w:r>
+      <w:r>
+        <w:t>is</w:t>
+      </w:r>
+      <w:r>
+        <w:t xml:space="preserve"> to gauge user response</w:t>
       </w:r>
       <w:r>
         <w:t xml:space="preserve"> to </w:t>
       </w:r>
       <w:r>
-        <w:t>displaying</w:t>
+        <w:t>finding</w:t>
       </w:r>
       <w:r>
         <w:t xml:space="preserve"> similar</w:t>
       </w:r>
       <w:r>
-        <w:t xml:space="preserve"> but not equal</w:t>
-      </w:r>
-      <w:r>
-        <w:t xml:space="preserve"> words</w:t>
-      </w:r>
-      <w:r>
-        <w:t xml:space="preserve"> and </w:t>
-      </w:r>
-      <w:r>
-        <w:t>queries</w:t>
-      </w:r>
-      <w:r>
-        <w:t xml:space="preserve"> to their search </w:t>
-      </w:r>
-      <w:r>
-        <w:t>in a data set via a search bar</w:t>
+        <w:t xml:space="preserve"> </w:t>
+      </w:r>
+      <w:r>
+        <w:t>words</w:t>
+      </w:r>
+      <w:r>
+        <w:t xml:space="preserve"> </w:t>
+      </w:r>
+      <w:r>
+        <w:t>in the search results</w:t>
       </w:r>
       <w:r>
         <w:t xml:space="preserve">. User’s responses could be used to </w:t>
@@ -117,70 +117,6 @@
             <wp:extent cx="5943600" cy="633730"/>
             <wp:effectExtent l="0" t="0" r="0" b="0"/>
             <wp:docPr id="1" name="Picture 1"/>
-            <wp:cNvGraphicFramePr>
-              <a:graphicFrameLocks xmlns:a="http://schemas.openxmlformats.org/drawingml/2006/main" noChangeAspect="1"/>
-            </wp:cNvGraphicFramePr>
-            <a:graphic xmlns:a="http://schemas.openxmlformats.org/drawingml/2006/main">
-              <a:graphicData uri="http://schemas.openxmlformats.org/drawingml/2006/picture">
-                <pic:pic xmlns:pic="http://schemas.openxmlformats.org/drawingml/2006/picture">
-                  <pic:nvPicPr>
-                    <pic:cNvPr id="1" name=""/>
-                    <pic:cNvPicPr/>
-                  </pic:nvPicPr>
-                  <pic:blipFill>
-                    <a:blip r:embed="rId5"/>
-                    <a:stretch>
-                      <a:fillRect/>
-                    </a:stretch>
-                  </pic:blipFill>
-                  <pic:spPr>
-                    <a:xfrm>
-                      <a:off x="0" y="0"/>
-                      <a:ext cx="5943600" cy="633730"/>
-                    </a:xfrm>
-                    <a:prstGeom prst="rect">
-                      <a:avLst/>
-                    </a:prstGeom>
-                  </pic:spPr>
-                </pic:pic>
-              </a:graphicData>
-            </a:graphic>
-          </wp:inline>
-        </w:drawing>
-      </w:r>
-    </w:p>
-    <w:p>
-      <w:pPr>
-        <w:jc w:val="center"/>
-      </w:pPr>
-      <w:r>
-        <w:t>As the user begins typing, the next two elements populate. The dropdown has the results and the suggestions box holds the words being used to score the results.</w:t>
-      </w:r>
-      <w:r>
-        <w:t xml:space="preserve"> In this case, an incomplete word </w:t>
-      </w:r>
-      <w:proofErr w:type="spellStart"/>
-      <w:r>
-        <w:t>swi</w:t>
-      </w:r>
-      <w:proofErr w:type="spellEnd"/>
-      <w:r>
-        <w:t xml:space="preserve"> is being autosuggested as swing.</w:t>
-      </w:r>
-    </w:p>
-    <w:p>
-      <w:pPr>
-        <w:jc w:val="center"/>
-      </w:pPr>
-      <w:r>
-        <w:rPr>
-          <w:noProof/>
-        </w:rPr>
-        <w:drawing>
-          <wp:inline distT="0" distB="0" distL="0" distR="0" wp14:anchorId="52677392" wp14:editId="656E1DB5">
-            <wp:extent cx="5943600" cy="2705735"/>
-            <wp:effectExtent l="0" t="0" r="0" b="0"/>
-            <wp:docPr id="2" name="Picture 2"/>
             <wp:cNvGraphicFramePr>
               <a:graphicFrameLocks xmlns:a="http://schemas.openxmlformats.org/drawingml/2006/main" noChangeAspect="1"/>
             </wp:cNvGraphicFramePr>
@@ -200,7 +136,7 @@
                   <pic:spPr>
                     <a:xfrm>
                       <a:off x="0" y="0"/>
-                      <a:ext cx="5943600" cy="2705735"/>
+                      <a:ext cx="5943600" cy="633730"/>
                     </a:xfrm>
                     <a:prstGeom prst="rect">
                       <a:avLst/>
@@ -214,17 +150,22 @@
       </w:r>
     </w:p>
     <w:p>
-      <w:r>
-        <w:br w:type="page"/>
-      </w:r>
-    </w:p>
-    <w:p>
       <w:pPr>
         <w:jc w:val="center"/>
       </w:pPr>
       <w:r>
-        <w:lastRenderedPageBreak/>
-        <w:t>If an element is hovered over, a snippet of the summary is shown.</w:t>
+        <w:t>As the user begins typing, the next two elements populate. The dropdown has the results and the suggestions box holds the words being used to score the results.</w:t>
+      </w:r>
+      <w:r>
+        <w:t xml:space="preserve"> In this case, an incomplete word </w:t>
+      </w:r>
+      <w:proofErr w:type="spellStart"/>
+      <w:r>
+        <w:t>swi</w:t>
+      </w:r>
+      <w:proofErr w:type="spellEnd"/>
+      <w:r>
+        <w:t xml:space="preserve"> is being autosuggested as swing.</w:t>
       </w:r>
     </w:p>
     <w:p>
@@ -236,10 +177,10 @@
           <w:noProof/>
         </w:rPr>
         <w:drawing>
-          <wp:inline distT="0" distB="0" distL="0" distR="0" wp14:anchorId="208E1FBF" wp14:editId="01435CE3">
-            <wp:extent cx="5943600" cy="2917190"/>
+          <wp:inline distT="0" distB="0" distL="0" distR="0" wp14:anchorId="52677392" wp14:editId="656E1DB5">
+            <wp:extent cx="5943600" cy="2705735"/>
             <wp:effectExtent l="0" t="0" r="0" b="0"/>
-            <wp:docPr id="3" name="Picture 3"/>
+            <wp:docPr id="2" name="Picture 2"/>
             <wp:cNvGraphicFramePr>
               <a:graphicFrameLocks xmlns:a="http://schemas.openxmlformats.org/drawingml/2006/main" noChangeAspect="1"/>
             </wp:cNvGraphicFramePr>
@@ -259,7 +200,7 @@
                   <pic:spPr>
                     <a:xfrm>
                       <a:off x="0" y="0"/>
-                      <a:ext cx="5943600" cy="2917190"/>
+                      <a:ext cx="5943600" cy="2705735"/>
                     </a:xfrm>
                     <a:prstGeom prst="rect">
                       <a:avLst/>
@@ -273,23 +214,17 @@
       </w:r>
     </w:p>
     <w:p>
+      <w:r>
+        <w:br w:type="page"/>
+      </w:r>
+    </w:p>
+    <w:p>
       <w:pPr>
         <w:jc w:val="center"/>
       </w:pPr>
       <w:r>
-        <w:t>When a word is completed</w:t>
-      </w:r>
-      <w:r>
-        <w:t xml:space="preserve">, </w:t>
-      </w:r>
-      <w:r>
-        <w:t>the suggestions change from auto-complete to similar words.</w:t>
-      </w:r>
-      <w:r>
-        <w:t xml:space="preserve"> Sometimes, an entry only contains similar words. These are italicized instead of bolded.</w:t>
-      </w:r>
-      <w:r>
-        <w:t xml:space="preserve"> </w:t>
+        <w:lastRenderedPageBreak/>
+        <w:t>If an element is hovered over, a snippet of the summary is shown.</w:t>
       </w:r>
     </w:p>
     <w:p>
@@ -297,49 +232,14 @@
         <w:jc w:val="center"/>
       </w:pPr>
       <w:r>
-        <w:t xml:space="preserve">(Btw, all those weird search results near the bottom? They have </w:t>
-      </w:r>
-      <w:r>
-        <w:t>‘</w:t>
-      </w:r>
-      <w:r>
-        <w:t>street</w:t>
-      </w:r>
-      <w:r>
-        <w:t>’</w:t>
-      </w:r>
-      <w:r>
-        <w:t xml:space="preserve"> in them, which contains </w:t>
-      </w:r>
-      <w:r>
-        <w:rPr>
-          <w:i/>
-        </w:rPr>
-        <w:t>tree</w:t>
-      </w:r>
-      <w:r>
-        <w:t>.</w:t>
-      </w:r>
-      <w:r>
-        <w:t xml:space="preserve"> This is not useful behavior for this search term, but may be useful for compound words like firetruck</w:t>
-      </w:r>
-      <w:r>
-        <w:t>)</w:t>
-      </w:r>
-    </w:p>
-    <w:p>
-      <w:pPr>
-        <w:jc w:val="center"/>
-      </w:pPr>
-      <w:r>
         <w:rPr>
           <w:noProof/>
         </w:rPr>
         <w:drawing>
-          <wp:inline distT="0" distB="0" distL="0" distR="0" wp14:anchorId="18F0B5FF" wp14:editId="3EC88907">
-            <wp:extent cx="5943600" cy="2207260"/>
-            <wp:effectExtent l="0" t="0" r="0" b="2540"/>
-            <wp:docPr id="5" name="Picture 5"/>
+          <wp:inline distT="0" distB="0" distL="0" distR="0" wp14:anchorId="208E1FBF" wp14:editId="01435CE3">
+            <wp:extent cx="5943600" cy="2917190"/>
+            <wp:effectExtent l="0" t="0" r="0" b="0"/>
+            <wp:docPr id="3" name="Picture 3"/>
             <wp:cNvGraphicFramePr>
               <a:graphicFrameLocks xmlns:a="http://schemas.openxmlformats.org/drawingml/2006/main" noChangeAspect="1"/>
             </wp:cNvGraphicFramePr>
@@ -359,7 +259,7 @@
                   <pic:spPr>
                     <a:xfrm>
                       <a:off x="0" y="0"/>
-                      <a:ext cx="5943600" cy="2207260"/>
+                      <a:ext cx="5943600" cy="2917190"/>
                     </a:xfrm>
                     <a:prstGeom prst="rect">
                       <a:avLst/>
@@ -375,84 +275,71 @@
     <w:p>
       <w:pPr>
         <w:jc w:val="center"/>
+      </w:pPr>
+      <w:r>
+        <w:t>When a word is completed</w:t>
+      </w:r>
+      <w:r>
+        <w:t xml:space="preserve">, </w:t>
+      </w:r>
+      <w:r>
+        <w:t>the suggestions change from auto-complete to similar words.</w:t>
+      </w:r>
+      <w:r>
+        <w:t xml:space="preserve"> Sometimes, an entry only contains similar words. These are italicized instead of bolded.</w:t>
+      </w:r>
+      <w:r>
+        <w:t xml:space="preserve"> </w:t>
+      </w:r>
+    </w:p>
+    <w:p>
+      <w:pPr>
+        <w:jc w:val="center"/>
+      </w:pPr>
+      <w:r>
+        <w:t xml:space="preserve">(Btw, all those weird search results near the bottom? They have </w:t>
+      </w:r>
+      <w:r>
+        <w:t>‘</w:t>
+      </w:r>
+      <w:r>
+        <w:t>street</w:t>
+      </w:r>
+      <w:r>
+        <w:t>’</w:t>
+      </w:r>
+      <w:r>
+        <w:t xml:space="preserve"> in them, which contains </w:t>
+      </w:r>
+      <w:r>
+        <w:rPr>
+          <w:i/>
+        </w:rPr>
+        <w:t>tree</w:t>
+      </w:r>
+      <w:r>
+        <w:t>.</w:t>
+      </w:r>
+      <w:r>
+        <w:t xml:space="preserve"> This is not useful behavior for this search term, but may be useful for compound words like firetruck</w:t>
+      </w:r>
+      <w:r>
+        <w:t>)</w:t>
+      </w:r>
+    </w:p>
+    <w:p>
+      <w:pPr>
+        <w:jc w:val="center"/>
+      </w:pPr>
+      <w:r>
         <w:rPr>
           <w:noProof/>
         </w:rPr>
-      </w:pPr>
-      <w:r>
-        <w:rPr>
-          <w:noProof/>
-        </w:rPr>
-        <w:t xml:space="preserve"> </w:t>
-      </w:r>
-    </w:p>
-    <w:p>
-      <w:pPr>
-        <w:rPr>
-          <w:noProof/>
-        </w:rPr>
-      </w:pPr>
-      <w:r>
-        <w:rPr>
-          <w:noProof/>
-        </w:rPr>
-        <w:br w:type="page"/>
-      </w:r>
-    </w:p>
-    <w:p>
-      <w:pPr>
-        <w:jc w:val="center"/>
-      </w:pPr>
-      <w:r>
-        <w:lastRenderedPageBreak/>
-        <w:t>The bar can handle multiple words and ignores less useful words.</w:t>
-      </w:r>
-      <w:r>
-        <w:t xml:space="preserve"> Here, ‘with’ is ignored.</w:t>
-      </w:r>
-      <w:r>
-        <w:t xml:space="preserve"> </w:t>
-      </w:r>
-      <w:r>
-        <w:t xml:space="preserve">The highlighted word in the summary </w:t>
-      </w:r>
-      <w:r>
-        <w:t xml:space="preserve">seems arbitrary, but it’s </w:t>
-      </w:r>
-      <w:r>
-        <w:t xml:space="preserve">actually </w:t>
-      </w:r>
-      <w:r>
-        <w:t>the word with the highest “score”</w:t>
-      </w:r>
-      <w:r>
-        <w:t xml:space="preserve"> value.</w:t>
-      </w:r>
-      <w:r>
-        <w:t xml:space="preserve"> </w:t>
-      </w:r>
-    </w:p>
-    <w:p>
-      <w:pPr>
-        <w:jc w:val="center"/>
-      </w:pPr>
-      <w:r>
-        <w:t>A direct match, ‘parachuting’, is worth more than the similar word ‘jumping’.</w:t>
-      </w:r>
-    </w:p>
-    <w:p>
-      <w:pPr>
-        <w:jc w:val="center"/>
-      </w:pPr>
-      <w:r>
-        <w:rPr>
-          <w:noProof/>
-        </w:rPr>
         <w:drawing>
-          <wp:inline distT="0" distB="0" distL="0" distR="0" wp14:anchorId="57900F93" wp14:editId="38FA4B3A">
-            <wp:extent cx="5943600" cy="1802765"/>
-            <wp:effectExtent l="0" t="0" r="0" b="6985"/>
-            <wp:docPr id="10" name="Picture 10"/>
+          <wp:inline distT="0" distB="0" distL="0" distR="0" wp14:anchorId="18F0B5FF" wp14:editId="3EC88907">
+            <wp:extent cx="5943600" cy="2207260"/>
+            <wp:effectExtent l="0" t="0" r="0" b="2540"/>
+            <wp:docPr id="5" name="Picture 5"/>
             <wp:cNvGraphicFramePr>
               <a:graphicFrameLocks xmlns:a="http://schemas.openxmlformats.org/drawingml/2006/main" noChangeAspect="1"/>
             </wp:cNvGraphicFramePr>
@@ -472,6 +359,119 @@
                   <pic:spPr>
                     <a:xfrm>
                       <a:off x="0" y="0"/>
+                      <a:ext cx="5943600" cy="2207260"/>
+                    </a:xfrm>
+                    <a:prstGeom prst="rect">
+                      <a:avLst/>
+                    </a:prstGeom>
+                  </pic:spPr>
+                </pic:pic>
+              </a:graphicData>
+            </a:graphic>
+          </wp:inline>
+        </w:drawing>
+      </w:r>
+    </w:p>
+    <w:p>
+      <w:pPr>
+        <w:jc w:val="center"/>
+        <w:rPr>
+          <w:noProof/>
+        </w:rPr>
+      </w:pPr>
+      <w:r>
+        <w:rPr>
+          <w:noProof/>
+        </w:rPr>
+        <w:t xml:space="preserve"> </w:t>
+      </w:r>
+    </w:p>
+    <w:p>
+      <w:pPr>
+        <w:rPr>
+          <w:noProof/>
+        </w:rPr>
+      </w:pPr>
+      <w:r>
+        <w:rPr>
+          <w:noProof/>
+        </w:rPr>
+        <w:br w:type="page"/>
+      </w:r>
+    </w:p>
+    <w:p>
+      <w:pPr>
+        <w:jc w:val="center"/>
+      </w:pPr>
+      <w:r>
+        <w:lastRenderedPageBreak/>
+        <w:t>The bar can handle multiple words and ignores less useful words.</w:t>
+      </w:r>
+      <w:r>
+        <w:t xml:space="preserve"> Here, ‘with’ is ignored.</w:t>
+      </w:r>
+      <w:r>
+        <w:t xml:space="preserve"> </w:t>
+      </w:r>
+      <w:r>
+        <w:t xml:space="preserve">The highlighted word in the summary </w:t>
+      </w:r>
+      <w:r>
+        <w:t xml:space="preserve">seems arbitrary, but it’s </w:t>
+      </w:r>
+      <w:r>
+        <w:t xml:space="preserve">actually </w:t>
+      </w:r>
+      <w:r>
+        <w:t>the word with the highest “score”</w:t>
+      </w:r>
+      <w:r>
+        <w:t xml:space="preserve"> value.</w:t>
+      </w:r>
+      <w:r>
+        <w:t xml:space="preserve"> </w:t>
+      </w:r>
+    </w:p>
+    <w:p>
+      <w:pPr>
+        <w:jc w:val="center"/>
+      </w:pPr>
+      <w:r>
+        <w:t>A direct match, ‘parachuting’, is worth more than the similar word ‘jumping’.</w:t>
+      </w:r>
+    </w:p>
+    <w:p>
+      <w:pPr>
+        <w:jc w:val="center"/>
+      </w:pPr>
+      <w:r>
+        <w:rPr>
+          <w:noProof/>
+        </w:rPr>
+        <w:drawing>
+          <wp:inline distT="0" distB="0" distL="0" distR="0" wp14:anchorId="57900F93" wp14:editId="38FA4B3A">
+            <wp:extent cx="5943600" cy="1802765"/>
+            <wp:effectExtent l="0" t="0" r="0" b="6985"/>
+            <wp:docPr id="10" name="Picture 10"/>
+            <wp:cNvGraphicFramePr>
+              <a:graphicFrameLocks xmlns:a="http://schemas.openxmlformats.org/drawingml/2006/main" noChangeAspect="1"/>
+            </wp:cNvGraphicFramePr>
+            <a:graphic xmlns:a="http://schemas.openxmlformats.org/drawingml/2006/main">
+              <a:graphicData uri="http://schemas.openxmlformats.org/drawingml/2006/picture">
+                <pic:pic xmlns:pic="http://schemas.openxmlformats.org/drawingml/2006/picture">
+                  <pic:nvPicPr>
+                    <pic:cNvPr id="1" name=""/>
+                    <pic:cNvPicPr/>
+                  </pic:nvPicPr>
+                  <pic:blipFill>
+                    <a:blip r:embed="rId10"/>
+                    <a:stretch>
+                      <a:fillRect/>
+                    </a:stretch>
+                  </pic:blipFill>
+                  <pic:spPr>
+                    <a:xfrm>
+                      <a:off x="0" y="0"/>
                       <a:ext cx="5943600" cy="1802765"/>
                     </a:xfrm>
                     <a:prstGeom prst="rect">
@@ -515,7 +515,7 @@
         <w:tab/>
         <w:t xml:space="preserve">Suggested: </w:t>
       </w:r>
-      <w:hyperlink r:id="rId10" w:history="1">
+      <w:hyperlink r:id="rId11" w:history="1">
         <w:r>
           <w:rPr>
             <w:rStyle w:val="Hyperlink"/>
@@ -535,13 +535,15 @@
       <w:pPr>
         <w:rPr>
           <w:i/>
+          <w:color w:val="0563C1" w:themeColor="hyperlink"/>
+          <w:u w:val="single"/>
         </w:rPr>
       </w:pPr>
       <w:r>
         <w:tab/>
         <w:t xml:space="preserve">Similar: </w:t>
       </w:r>
-      <w:hyperlink r:id="rId11" w:history="1">
+      <w:hyperlink r:id="rId12" w:history="1">
         <w:r>
           <w:rPr>
             <w:rStyle w:val="Hyperlink"/>
@@ -636,7 +638,7 @@
         </w:rPr>
         <w:t xml:space="preserve"> from </w:t>
       </w:r>
-      <w:hyperlink r:id="rId12" w:history="1">
+      <w:hyperlink r:id="rId13" w:history="1">
         <w:r>
           <w:rPr>
             <w:rStyle w:val="Hyperlink"/>
@@ -705,7 +707,7 @@
         </w:rPr>
         <w:t xml:space="preserve">The last is either “incomplete” or “complete”, as determined by the results from </w:t>
       </w:r>
-      <w:hyperlink r:id="rId13" w:history="1">
+      <w:hyperlink r:id="rId14" w:history="1">
         <w:r>
           <w:rPr>
             <w:rStyle w:val="Hyperlink"/>
@@ -764,7 +766,7 @@
         </w:rPr>
         <w:t xml:space="preserve">“similar” words are generated from sending “complete” words to  </w:t>
       </w:r>
-      <w:hyperlink r:id="rId14" w:history="1">
+      <w:hyperlink r:id="rId15" w:history="1">
         <w:r>
           <w:rPr>
             <w:rStyle w:val="Hyperlink"/>
@@ -811,7 +813,7 @@
         </w:rPr>
         <w:t xml:space="preserve"> word is generated from sending “incomplete” words to </w:t>
       </w:r>
-      <w:hyperlink r:id="rId15" w:history="1">
+      <w:hyperlink r:id="rId16" w:history="1">
         <w:r>
           <w:rPr>
             <w:rStyle w:val="Hyperlink"/>
@@ -1213,7 +1215,7 @@
                     <pic:cNvPicPr/>
                   </pic:nvPicPr>
                   <pic:blipFill>
-                    <a:blip r:embed="rId16"/>
+                    <a:blip r:embed="rId17"/>
                     <a:stretch>
                       <a:fillRect/>
                     </a:stretch>
@@ -1238,8 +1240,1197 @@
       <w:pPr>
         <w:pStyle w:val="Heading1"/>
       </w:pPr>
-      <w:r>
-        <w:t>Difficulties</w:t>
+    </w:p>
+    <w:p>
+      <w:pPr>
+        <w:pStyle w:val="Heading1"/>
+      </w:pPr>
+    </w:p>
+    <w:p>
+      <w:pPr>
+        <w:pStyle w:val="Heading1"/>
+      </w:pPr>
+      <w:r>
+        <w:t>User testing</w:t>
+      </w:r>
+    </w:p>
+    <w:p>
+      <w:r>
+        <w:tab/>
+        <w:t>The user test consisted of a google form with about 13 questions, 5 of them optional and open ended.</w:t>
+      </w:r>
+      <w:r>
+        <w:t xml:space="preserve"> The questions are intended to determine if the similar words feature is useful or not.</w:t>
+      </w:r>
+    </w:p>
+    <w:p/>
+    <w:p>
+      <w:pPr>
+        <w:pStyle w:val="Heading1"/>
+      </w:pPr>
+      <w:r>
+        <w:t>Question 1</w:t>
+      </w:r>
+    </w:p>
+    <w:p>
+      <w:r>
+        <w:rPr>
+          <w:noProof/>
+        </w:rPr>
+        <mc:AlternateContent>
+          <mc:Choice Requires="wps">
+            <w:drawing>
+              <wp:anchor distT="45720" distB="45720" distL="114300" distR="114300" simplePos="0" relativeHeight="251659264" behindDoc="0" locked="0" layoutInCell="1" allowOverlap="1">
+                <wp:simplePos x="0" y="0"/>
+                <wp:positionH relativeFrom="column">
+                  <wp:posOffset>1323975</wp:posOffset>
+                </wp:positionH>
+                <wp:positionV relativeFrom="paragraph">
+                  <wp:posOffset>899795</wp:posOffset>
+                </wp:positionV>
+                <wp:extent cx="990600" cy="266700"/>
+                <wp:effectExtent l="0" t="0" r="19050" b="19050"/>
+                <wp:wrapNone/>
+                <wp:docPr id="217" name="Text Box 2"/>
+                <wp:cNvGraphicFramePr>
+                  <a:graphicFrameLocks xmlns:a="http://schemas.openxmlformats.org/drawingml/2006/main"/>
+                </wp:cNvGraphicFramePr>
+                <a:graphic xmlns:a="http://schemas.openxmlformats.org/drawingml/2006/main">
+                  <a:graphicData uri="http://schemas.microsoft.com/office/word/2010/wordprocessingShape">
+                    <wps:wsp>
+                      <wps:cNvSpPr txBox="1">
+                        <a:spLocks noChangeArrowheads="1"/>
+                      </wps:cNvSpPr>
+                      <wps:spPr bwMode="auto">
+                        <a:xfrm>
+                          <a:off x="0" y="0"/>
+                          <a:ext cx="990600" cy="266700"/>
+                        </a:xfrm>
+                        <a:prstGeom prst="rect">
+                          <a:avLst/>
+                        </a:prstGeom>
+                        <a:solidFill>
+                          <a:srgbClr val="FFFFFF"/>
+                        </a:solidFill>
+                        <a:ln w="9525">
+                          <a:solidFill>
+                            <a:schemeClr val="bg1"/>
+                          </a:solidFill>
+                          <a:miter lim="800000"/>
+                          <a:headEnd/>
+                          <a:tailEnd/>
+                        </a:ln>
+                      </wps:spPr>
+                      <wps:txbx>
+                        <w:txbxContent>
+                          <w:p>
+                            <w:r>
+                              <w:t xml:space="preserve">Average: </w:t>
+                            </w:r>
+                            <w:r>
+                              <w:t>4.28</w:t>
+                            </w:r>
+                          </w:p>
+                        </w:txbxContent>
+                      </wps:txbx>
+                      <wps:bodyPr rot="0" vert="horz" wrap="square" lIns="91440" tIns="45720" rIns="91440" bIns="45720" anchor="t" anchorCtr="0">
+                        <a:noAutofit/>
+                      </wps:bodyPr>
+                    </wps:wsp>
+                  </a:graphicData>
+                </a:graphic>
+                <wp14:sizeRelH relativeFrom="margin">
+                  <wp14:pctWidth>0</wp14:pctWidth>
+                </wp14:sizeRelH>
+                <wp14:sizeRelV relativeFrom="margin">
+                  <wp14:pctHeight>0</wp14:pctHeight>
+                </wp14:sizeRelV>
+              </wp:anchor>
+            </w:drawing>
+          </mc:Choice>
+          <mc:Fallback>
+            <w:pict>
+              <v:shapetype id="_x0000_t202" coordsize="21600,21600" o:spt="202" path="m,l,21600r21600,l21600,xe">
+                <v:stroke joinstyle="miter"/>
+                <v:path gradientshapeok="t" o:connecttype="rect"/>
+              </v:shapetype>
+              <v:shape id="Text Box 2" o:spid="_x0000_s1026" type="#_x0000_t202" style="position:absolute;margin-left:104.25pt;margin-top:70.85pt;width:78pt;height:21pt;z-index:251659264;visibility:visible;mso-wrap-style:square;mso-width-percent:0;mso-height-percent:0;mso-wrap-distance-left:9pt;mso-wrap-distance-top:3.6pt;mso-wrap-distance-right:9pt;mso-wrap-distance-bottom:3.6pt;mso-position-horizontal:absolute;mso-position-horizontal-relative:text;mso-position-vertical:absolute;mso-position-vertical-relative:text;mso-width-percent:0;mso-height-percent:0;mso-width-relative:margin;mso-height-relative:margin;v-text-anchor:top" o:gfxdata="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" strokecolor="white [3212]">
+                <v:textbox>
+                  <w:txbxContent>
+                    <w:p>
+                      <w:r>
+                        <w:t xml:space="preserve">Average: </w:t>
+                      </w:r>
+                      <w:r>
+                        <w:t>4.28</w:t>
+                      </w:r>
+                    </w:p>
+                  </w:txbxContent>
+                </v:textbox>
+              </v:shape>
+            </w:pict>
+          </mc:Fallback>
+        </mc:AlternateContent>
+      </w:r>
+      <w:r>
+        <w:rPr>
+          <w:noProof/>
+        </w:rPr>
+        <w:drawing>
+          <wp:inline distT="0" distB="0" distL="0" distR="0" wp14:anchorId="0A769636" wp14:editId="257ED047">
+            <wp:extent cx="5943600" cy="2620645"/>
+            <wp:effectExtent l="0" t="0" r="0" b="8255"/>
+            <wp:docPr id="13" name="Picture 13"/>
+            <wp:cNvGraphicFramePr>
+              <a:graphicFrameLocks xmlns:a="http://schemas.openxmlformats.org/drawingml/2006/main" noChangeAspect="1"/>
+            </wp:cNvGraphicFramePr>
+            <a:graphic xmlns:a="http://schemas.openxmlformats.org/drawingml/2006/main">
+              <a:graphicData uri="http://schemas.openxmlformats.org/drawingml/2006/picture">
+                <pic:pic xmlns:pic="http://schemas.openxmlformats.org/drawingml/2006/picture">
+                  <pic:nvPicPr>
+                    <pic:cNvPr id="1" name=""/>
+                    <pic:cNvPicPr/>
+                  </pic:nvPicPr>
+                  <pic:blipFill>
+                    <a:blip r:embed="rId18"/>
+                    <a:stretch>
+                      <a:fillRect/>
+                    </a:stretch>
+                  </pic:blipFill>
+                  <pic:spPr>
+                    <a:xfrm>
+                      <a:off x="0" y="0"/>
+                      <a:ext cx="5943600" cy="2620645"/>
+                    </a:xfrm>
+                    <a:prstGeom prst="rect">
+                      <a:avLst/>
+                    </a:prstGeom>
+                  </pic:spPr>
+                </pic:pic>
+              </a:graphicData>
+            </a:graphic>
+          </wp:inline>
+        </w:drawing>
+      </w:r>
+    </w:p>
+    <w:p>
+      <w:pPr>
+        <w:pStyle w:val="Heading1"/>
+      </w:pPr>
+      <w:r>
+        <w:lastRenderedPageBreak/>
+        <w:t>Question 2</w:t>
+      </w:r>
+    </w:p>
+    <w:p>
+      <w:r>
+        <w:rPr>
+          <w:noProof/>
+        </w:rPr>
+        <mc:AlternateContent>
+          <mc:Choice Requires="wps">
+            <w:drawing>
+              <wp:anchor distT="45720" distB="45720" distL="114300" distR="114300" simplePos="0" relativeHeight="251661312" behindDoc="0" locked="0" layoutInCell="1" allowOverlap="1" wp14:anchorId="4F55D1D9" wp14:editId="2A604501">
+                <wp:simplePos x="0" y="0"/>
+                <wp:positionH relativeFrom="column">
+                  <wp:posOffset>1447800</wp:posOffset>
+                </wp:positionH>
+                <wp:positionV relativeFrom="paragraph">
+                  <wp:posOffset>887095</wp:posOffset>
+                </wp:positionV>
+                <wp:extent cx="990600" cy="266700"/>
+                <wp:effectExtent l="0" t="0" r="19050" b="19050"/>
+                <wp:wrapNone/>
+                <wp:docPr id="7" name="Text Box 2"/>
+                <wp:cNvGraphicFramePr>
+                  <a:graphicFrameLocks xmlns:a="http://schemas.openxmlformats.org/drawingml/2006/main"/>
+                </wp:cNvGraphicFramePr>
+                <a:graphic xmlns:a="http://schemas.openxmlformats.org/drawingml/2006/main">
+                  <a:graphicData uri="http://schemas.microsoft.com/office/word/2010/wordprocessingShape">
+                    <wps:wsp>
+                      <wps:cNvSpPr txBox="1">
+                        <a:spLocks noChangeArrowheads="1"/>
+                      </wps:cNvSpPr>
+                      <wps:spPr bwMode="auto">
+                        <a:xfrm>
+                          <a:off x="0" y="0"/>
+                          <a:ext cx="990600" cy="266700"/>
+                        </a:xfrm>
+                        <a:prstGeom prst="rect">
+                          <a:avLst/>
+                        </a:prstGeom>
+                        <a:solidFill>
+                          <a:srgbClr val="FFFFFF"/>
+                        </a:solidFill>
+                        <a:ln w="9525">
+                          <a:solidFill>
+                            <a:schemeClr val="bg1"/>
+                          </a:solidFill>
+                          <a:miter lim="800000"/>
+                          <a:headEnd/>
+                          <a:tailEnd/>
+                        </a:ln>
+                      </wps:spPr>
+                      <wps:txbx>
+                        <w:txbxContent>
+                          <w:p>
+                            <w:r>
+                              <w:t xml:space="preserve">Average: </w:t>
+                            </w:r>
+                            <w:r>
+                              <w:t>3</w:t>
+                            </w:r>
+                            <w:r>
+                              <w:t>.29</w:t>
+                            </w:r>
+                          </w:p>
+                        </w:txbxContent>
+                      </wps:txbx>
+                      <wps:bodyPr rot="0" vert="horz" wrap="square" lIns="91440" tIns="45720" rIns="91440" bIns="45720" anchor="t" anchorCtr="0">
+                        <a:noAutofit/>
+                      </wps:bodyPr>
+                    </wps:wsp>
+                  </a:graphicData>
+                </a:graphic>
+                <wp14:sizeRelH relativeFrom="margin">
+                  <wp14:pctWidth>0</wp14:pctWidth>
+                </wp14:sizeRelH>
+                <wp14:sizeRelV relativeFrom="margin">
+                  <wp14:pctHeight>0</wp14:pctHeight>
+                </wp14:sizeRelV>
+              </wp:anchor>
+            </w:drawing>
+          </mc:Choice>
+          <mc:Fallback>
+            <w:pict>
+              <v:shape w14:anchorId="4F55D1D9" id="_x0000_s1027" type="#_x0000_t202" style="position:absolute;margin-left:114pt;margin-top:69.85pt;width:78pt;height:21pt;z-index:251661312;visibility:visible;mso-wrap-style:square;mso-width-percent:0;mso-height-percent:0;mso-wrap-distance-left:9pt;mso-wrap-distance-top:3.6pt;mso-wrap-distance-right:9pt;mso-wrap-distance-bottom:3.6pt;mso-position-horizontal:absolute;mso-position-horizontal-relative:text;mso-position-vertical:absolute;mso-position-vertical-relative:text;mso-width-percent:0;mso-height-percent:0;mso-width-relative:margin;mso-height-relative:margin;v-text-anchor:top" o:gfxdata="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" strokecolor="white [3212]">
+                <v:textbox>
+                  <w:txbxContent>
+                    <w:p>
+                      <w:r>
+                        <w:t xml:space="preserve">Average: </w:t>
+                      </w:r>
+                      <w:r>
+                        <w:t>3</w:t>
+                      </w:r>
+                      <w:r>
+                        <w:t>.29</w:t>
+                      </w:r>
+                    </w:p>
+                  </w:txbxContent>
+                </v:textbox>
+              </v:shape>
+            </w:pict>
+          </mc:Fallback>
+        </mc:AlternateContent>
+      </w:r>
+      <w:r>
+        <w:rPr>
+          <w:noProof/>
+        </w:rPr>
+        <w:drawing>
+          <wp:inline distT="0" distB="0" distL="0" distR="0" wp14:anchorId="68678794" wp14:editId="5117C614">
+            <wp:extent cx="5943600" cy="2590800"/>
+            <wp:effectExtent l="0" t="0" r="0" b="0"/>
+            <wp:docPr id="14" name="Picture 14"/>
+            <wp:cNvGraphicFramePr>
+              <a:graphicFrameLocks xmlns:a="http://schemas.openxmlformats.org/drawingml/2006/main" noChangeAspect="1"/>
+            </wp:cNvGraphicFramePr>
+            <a:graphic xmlns:a="http://schemas.openxmlformats.org/drawingml/2006/main">
+              <a:graphicData uri="http://schemas.openxmlformats.org/drawingml/2006/picture">
+                <pic:pic xmlns:pic="http://schemas.openxmlformats.org/drawingml/2006/picture">
+                  <pic:nvPicPr>
+                    <pic:cNvPr id="1" name=""/>
+                    <pic:cNvPicPr/>
+                  </pic:nvPicPr>
+                  <pic:blipFill>
+                    <a:blip r:embed="rId19"/>
+                    <a:stretch>
+                      <a:fillRect/>
+                    </a:stretch>
+                  </pic:blipFill>
+                  <pic:spPr>
+                    <a:xfrm>
+                      <a:off x="0" y="0"/>
+                      <a:ext cx="5943600" cy="2590800"/>
+                    </a:xfrm>
+                    <a:prstGeom prst="rect">
+                      <a:avLst/>
+                    </a:prstGeom>
+                  </pic:spPr>
+                </pic:pic>
+              </a:graphicData>
+            </a:graphic>
+          </wp:inline>
+        </w:drawing>
+      </w:r>
+    </w:p>
+    <w:p>
+      <w:pPr>
+        <w:pStyle w:val="Heading1"/>
+      </w:pPr>
+    </w:p>
+    <w:p>
+      <w:pPr>
+        <w:pStyle w:val="Heading1"/>
+      </w:pPr>
+    </w:p>
+    <w:p>
+      <w:pPr>
+        <w:pStyle w:val="Heading1"/>
+      </w:pPr>
+      <w:r>
+        <w:t>Question 3</w:t>
+      </w:r>
+    </w:p>
+    <w:p>
+      <w:pPr>
+        <w:jc w:val="center"/>
+      </w:pPr>
+      <w:r>
+        <w:rPr>
+          <w:noProof/>
+        </w:rPr>
+        <w:drawing>
+          <wp:inline distT="0" distB="0" distL="0" distR="0" wp14:anchorId="3012E219" wp14:editId="5CE7A850">
+            <wp:extent cx="4733925" cy="2771775"/>
+            <wp:effectExtent l="0" t="0" r="9525" b="9525"/>
+            <wp:docPr id="15" name="Picture 15"/>
+            <wp:cNvGraphicFramePr>
+              <a:graphicFrameLocks xmlns:a="http://schemas.openxmlformats.org/drawingml/2006/main" noChangeAspect="1"/>
+            </wp:cNvGraphicFramePr>
+            <a:graphic xmlns:a="http://schemas.openxmlformats.org/drawingml/2006/main">
+              <a:graphicData uri="http://schemas.openxmlformats.org/drawingml/2006/picture">
+                <pic:pic xmlns:pic="http://schemas.openxmlformats.org/drawingml/2006/picture">
+                  <pic:nvPicPr>
+                    <pic:cNvPr id="1" name=""/>
+                    <pic:cNvPicPr/>
+                  </pic:nvPicPr>
+                  <pic:blipFill>
+                    <a:blip r:embed="rId20"/>
+                    <a:stretch>
+                      <a:fillRect/>
+                    </a:stretch>
+                  </pic:blipFill>
+                  <pic:spPr>
+                    <a:xfrm>
+                      <a:off x="0" y="0"/>
+                      <a:ext cx="4733925" cy="2771775"/>
+                    </a:xfrm>
+                    <a:prstGeom prst="rect">
+                      <a:avLst/>
+                    </a:prstGeom>
+                  </pic:spPr>
+                </pic:pic>
+              </a:graphicData>
+            </a:graphic>
+          </wp:inline>
+        </w:drawing>
+      </w:r>
+    </w:p>
+    <w:p>
+      <w:pPr>
+        <w:pStyle w:val="Heading1"/>
+      </w:pPr>
+    </w:p>
+    <w:p/>
+    <w:p/>
+    <w:p>
+      <w:pPr>
+        <w:pStyle w:val="Heading1"/>
+      </w:pPr>
+      <w:r>
+        <w:lastRenderedPageBreak/>
+        <w:t>Question 4</w:t>
+      </w:r>
+    </w:p>
+    <w:p>
+      <w:r>
+        <w:tab/>
+        <w:t>This section was only answered by people who answered yes to the previous question.</w:t>
+      </w:r>
+    </w:p>
+    <w:p>
+      <w:r>
+        <w:rPr>
+          <w:noProof/>
+        </w:rPr>
+        <mc:AlternateContent>
+          <mc:Choice Requires="wps">
+            <w:drawing>
+              <wp:anchor distT="45720" distB="45720" distL="114300" distR="114300" simplePos="0" relativeHeight="251663360" behindDoc="0" locked="0" layoutInCell="1" allowOverlap="1" wp14:anchorId="6F31101A" wp14:editId="4843A025">
+                <wp:simplePos x="0" y="0"/>
+                <wp:positionH relativeFrom="column">
+                  <wp:posOffset>1162050</wp:posOffset>
+                </wp:positionH>
+                <wp:positionV relativeFrom="paragraph">
+                  <wp:posOffset>1104265</wp:posOffset>
+                </wp:positionV>
+                <wp:extent cx="990600" cy="266700"/>
+                <wp:effectExtent l="0" t="0" r="19050" b="19050"/>
+                <wp:wrapNone/>
+                <wp:docPr id="25" name="Text Box 2"/>
+                <wp:cNvGraphicFramePr>
+                  <a:graphicFrameLocks xmlns:a="http://schemas.openxmlformats.org/drawingml/2006/main"/>
+                </wp:cNvGraphicFramePr>
+                <a:graphic xmlns:a="http://schemas.openxmlformats.org/drawingml/2006/main">
+                  <a:graphicData uri="http://schemas.microsoft.com/office/word/2010/wordprocessingShape">
+                    <wps:wsp>
+                      <wps:cNvSpPr txBox="1">
+                        <a:spLocks noChangeArrowheads="1"/>
+                      </wps:cNvSpPr>
+                      <wps:spPr bwMode="auto">
+                        <a:xfrm>
+                          <a:off x="0" y="0"/>
+                          <a:ext cx="990600" cy="266700"/>
+                        </a:xfrm>
+                        <a:prstGeom prst="rect">
+                          <a:avLst/>
+                        </a:prstGeom>
+                        <a:solidFill>
+                          <a:srgbClr val="FFFFFF"/>
+                        </a:solidFill>
+                        <a:ln w="9525">
+                          <a:solidFill>
+                            <a:schemeClr val="bg1"/>
+                          </a:solidFill>
+                          <a:miter lim="800000"/>
+                          <a:headEnd/>
+                          <a:tailEnd/>
+                        </a:ln>
+                      </wps:spPr>
+                      <wps:txbx>
+                        <w:txbxContent>
+                          <w:p>
+                            <w:r>
+                              <w:t>Average: 3</w:t>
+                            </w:r>
+                            <w:r>
+                              <w:t>.67</w:t>
+                            </w:r>
+                          </w:p>
+                        </w:txbxContent>
+                      </wps:txbx>
+                      <wps:bodyPr rot="0" vert="horz" wrap="square" lIns="91440" tIns="45720" rIns="91440" bIns="45720" anchor="t" anchorCtr="0">
+                        <a:noAutofit/>
+                      </wps:bodyPr>
+                    </wps:wsp>
+                  </a:graphicData>
+                </a:graphic>
+                <wp14:sizeRelH relativeFrom="margin">
+                  <wp14:pctWidth>0</wp14:pctWidth>
+                </wp14:sizeRelH>
+                <wp14:sizeRelV relativeFrom="margin">
+                  <wp14:pctHeight>0</wp14:pctHeight>
+                </wp14:sizeRelV>
+              </wp:anchor>
+            </w:drawing>
+          </mc:Choice>
+          <mc:Fallback>
+            <w:pict>
+              <v:shape w14:anchorId="6F31101A" id="_x0000_s1028" type="#_x0000_t202" style="position:absolute;margin-left:91.5pt;margin-top:86.95pt;width:78pt;height:21pt;z-index:251663360;visibility:visible;mso-wrap-style:square;mso-width-percent:0;mso-height-percent:0;mso-wrap-distance-left:9pt;mso-wrap-distance-top:3.6pt;mso-wrap-distance-right:9pt;mso-wrap-distance-bottom:3.6pt;mso-position-horizontal:absolute;mso-position-horizontal-relative:text;mso-position-vertical:absolute;mso-position-vertical-relative:text;mso-width-percent:0;mso-height-percent:0;mso-width-relative:margin;mso-height-relative:margin;v-text-anchor:top" o:gfxdata="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" strokecolor="white [3212]">
+                <v:textbox>
+                  <w:txbxContent>
+                    <w:p>
+                      <w:r>
+                        <w:t>Average: 3</w:t>
+                      </w:r>
+                      <w:r>
+                        <w:t>.67</w:t>
+                      </w:r>
+                    </w:p>
+                  </w:txbxContent>
+                </v:textbox>
+              </v:shape>
+            </w:pict>
+          </mc:Fallback>
+        </mc:AlternateContent>
+      </w:r>
+      <w:r>
+        <w:rPr>
+          <w:noProof/>
+        </w:rPr>
+        <w:drawing>
+          <wp:inline distT="0" distB="0" distL="0" distR="0" wp14:anchorId="1D468249" wp14:editId="03FC80C7">
+            <wp:extent cx="5943600" cy="2809875"/>
+            <wp:effectExtent l="0" t="0" r="0" b="9525"/>
+            <wp:docPr id="16" name="Picture 16"/>
+            <wp:cNvGraphicFramePr>
+              <a:graphicFrameLocks xmlns:a="http://schemas.openxmlformats.org/drawingml/2006/main" noChangeAspect="1"/>
+            </wp:cNvGraphicFramePr>
+            <a:graphic xmlns:a="http://schemas.openxmlformats.org/drawingml/2006/main">
+              <a:graphicData uri="http://schemas.openxmlformats.org/drawingml/2006/picture">
+                <pic:pic xmlns:pic="http://schemas.openxmlformats.org/drawingml/2006/picture">
+                  <pic:nvPicPr>
+                    <pic:cNvPr id="1" name=""/>
+                    <pic:cNvPicPr/>
+                  </pic:nvPicPr>
+                  <pic:blipFill>
+                    <a:blip r:embed="rId21"/>
+                    <a:stretch>
+                      <a:fillRect/>
+                    </a:stretch>
+                  </pic:blipFill>
+                  <pic:spPr>
+                    <a:xfrm>
+                      <a:off x="0" y="0"/>
+                      <a:ext cx="5943600" cy="2809875"/>
+                    </a:xfrm>
+                    <a:prstGeom prst="rect">
+                      <a:avLst/>
+                    </a:prstGeom>
+                  </pic:spPr>
+                </pic:pic>
+              </a:graphicData>
+            </a:graphic>
+          </wp:inline>
+        </w:drawing>
+      </w:r>
+    </w:p>
+    <w:p>
+      <w:pPr>
+        <w:pStyle w:val="Heading1"/>
+      </w:pPr>
+      <w:r>
+        <w:t>Question 5</w:t>
+      </w:r>
+    </w:p>
+    <w:p>
+      <w:r>
+        <w:rPr>
+          <w:noProof/>
+        </w:rPr>
+        <mc:AlternateContent>
+          <mc:Choice Requires="wps">
+            <w:drawing>
+              <wp:anchor distT="45720" distB="45720" distL="114300" distR="114300" simplePos="0" relativeHeight="251665408" behindDoc="0" locked="0" layoutInCell="1" allowOverlap="1" wp14:anchorId="6F31101A" wp14:editId="4843A025">
+                <wp:simplePos x="0" y="0"/>
+                <wp:positionH relativeFrom="column">
+                  <wp:posOffset>1209675</wp:posOffset>
+                </wp:positionH>
+                <wp:positionV relativeFrom="paragraph">
+                  <wp:posOffset>1203960</wp:posOffset>
+                </wp:positionV>
+                <wp:extent cx="990600" cy="266700"/>
+                <wp:effectExtent l="0" t="0" r="19050" b="19050"/>
+                <wp:wrapNone/>
+                <wp:docPr id="26" name="Text Box 2"/>
+                <wp:cNvGraphicFramePr>
+                  <a:graphicFrameLocks xmlns:a="http://schemas.openxmlformats.org/drawingml/2006/main"/>
+                </wp:cNvGraphicFramePr>
+                <a:graphic xmlns:a="http://schemas.openxmlformats.org/drawingml/2006/main">
+                  <a:graphicData uri="http://schemas.microsoft.com/office/word/2010/wordprocessingShape">
+                    <wps:wsp>
+                      <wps:cNvSpPr txBox="1">
+                        <a:spLocks noChangeArrowheads="1"/>
+                      </wps:cNvSpPr>
+                      <wps:spPr bwMode="auto">
+                        <a:xfrm>
+                          <a:off x="0" y="0"/>
+                          <a:ext cx="990600" cy="266700"/>
+                        </a:xfrm>
+                        <a:prstGeom prst="rect">
+                          <a:avLst/>
+                        </a:prstGeom>
+                        <a:solidFill>
+                          <a:srgbClr val="FFFFFF"/>
+                        </a:solidFill>
+                        <a:ln w="9525">
+                          <a:solidFill>
+                            <a:schemeClr val="bg1"/>
+                          </a:solidFill>
+                          <a:miter lim="800000"/>
+                          <a:headEnd/>
+                          <a:tailEnd/>
+                        </a:ln>
+                      </wps:spPr>
+                      <wps:txbx>
+                        <w:txbxContent>
+                          <w:p>
+                            <w:r>
+                              <w:t xml:space="preserve">Average: </w:t>
+                            </w:r>
+                            <w:r>
+                              <w:t>4.17</w:t>
+                            </w:r>
+                          </w:p>
+                        </w:txbxContent>
+                      </wps:txbx>
+                      <wps:bodyPr rot="0" vert="horz" wrap="square" lIns="91440" tIns="45720" rIns="91440" bIns="45720" anchor="t" anchorCtr="0">
+                        <a:noAutofit/>
+                      </wps:bodyPr>
+                    </wps:wsp>
+                  </a:graphicData>
+                </a:graphic>
+                <wp14:sizeRelH relativeFrom="margin">
+                  <wp14:pctWidth>0</wp14:pctWidth>
+                </wp14:sizeRelH>
+                <wp14:sizeRelV relativeFrom="margin">
+                  <wp14:pctHeight>0</wp14:pctHeight>
+                </wp14:sizeRelV>
+              </wp:anchor>
+            </w:drawing>
+          </mc:Choice>
+          <mc:Fallback>
+            <w:pict>
+              <v:shape w14:anchorId="6F31101A" id="_x0000_s1029" type="#_x0000_t202" style="position:absolute;margin-left:95.25pt;margin-top:94.8pt;width:78pt;height:21pt;z-index:251665408;visibility:visible;mso-wrap-style:square;mso-width-percent:0;mso-height-percent:0;mso-wrap-distance-left:9pt;mso-wrap-distance-top:3.6pt;mso-wrap-distance-right:9pt;mso-wrap-distance-bottom:3.6pt;mso-position-horizontal:absolute;mso-position-horizontal-relative:text;mso-position-vertical:absolute;mso-position-vertical-relative:text;mso-width-percent:0;mso-height-percent:0;mso-width-relative:margin;mso-height-relative:margin;v-text-anchor:top" o:gfxdata="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" strokecolor="white [3212]">
+                <v:textbox>
+                  <w:txbxContent>
+                    <w:p>
+                      <w:r>
+                        <w:t xml:space="preserve">Average: </w:t>
+                      </w:r>
+                      <w:r>
+                        <w:t>4.17</w:t>
+                      </w:r>
+                    </w:p>
+                  </w:txbxContent>
+                </v:textbox>
+              </v:shape>
+            </w:pict>
+          </mc:Fallback>
+        </mc:AlternateContent>
+      </w:r>
+      <w:r>
+        <w:rPr>
+          <w:noProof/>
+        </w:rPr>
+        <w:drawing>
+          <wp:inline distT="0" distB="0" distL="0" distR="0" wp14:anchorId="39C9242F" wp14:editId="7C654110">
+            <wp:extent cx="5943600" cy="2827655"/>
+            <wp:effectExtent l="0" t="0" r="0" b="0"/>
+            <wp:docPr id="17" name="Picture 17"/>
+            <wp:cNvGraphicFramePr>
+              <a:graphicFrameLocks xmlns:a="http://schemas.openxmlformats.org/drawingml/2006/main" noChangeAspect="1"/>
+            </wp:cNvGraphicFramePr>
+            <a:graphic xmlns:a="http://schemas.openxmlformats.org/drawingml/2006/main">
+              <a:graphicData uri="http://schemas.openxmlformats.org/drawingml/2006/picture">
+                <pic:pic xmlns:pic="http://schemas.openxmlformats.org/drawingml/2006/picture">
+                  <pic:nvPicPr>
+                    <pic:cNvPr id="1" name=""/>
+                    <pic:cNvPicPr/>
+                  </pic:nvPicPr>
+                  <pic:blipFill>
+                    <a:blip r:embed="rId22"/>
+                    <a:stretch>
+                      <a:fillRect/>
+                    </a:stretch>
+                  </pic:blipFill>
+                  <pic:spPr>
+                    <a:xfrm>
+                      <a:off x="0" y="0"/>
+                      <a:ext cx="5943600" cy="2827655"/>
+                    </a:xfrm>
+                    <a:prstGeom prst="rect">
+                      <a:avLst/>
+                    </a:prstGeom>
+                  </pic:spPr>
+                </pic:pic>
+              </a:graphicData>
+            </a:graphic>
+          </wp:inline>
+        </w:drawing>
+      </w:r>
+    </w:p>
+    <w:p>
+      <w:r>
+        <w:br w:type="page"/>
+      </w:r>
+    </w:p>
+    <w:p>
+      <w:pPr>
+        <w:pStyle w:val="Heading1"/>
+      </w:pPr>
+      <w:r>
+        <w:lastRenderedPageBreak/>
+        <w:t>Question 6</w:t>
+      </w:r>
+    </w:p>
+    <w:p>
+      <w:r>
+        <w:rPr>
+          <w:noProof/>
+        </w:rPr>
+        <mc:AlternateContent>
+          <mc:Choice Requires="wps">
+            <w:drawing>
+              <wp:anchor distT="45720" distB="45720" distL="114300" distR="114300" simplePos="0" relativeHeight="251667456" behindDoc="0" locked="0" layoutInCell="1" allowOverlap="1" wp14:anchorId="6F31101A" wp14:editId="4843A025">
+                <wp:simplePos x="0" y="0"/>
+                <wp:positionH relativeFrom="column">
+                  <wp:posOffset>771525</wp:posOffset>
+                </wp:positionH>
+                <wp:positionV relativeFrom="paragraph">
+                  <wp:posOffset>963930</wp:posOffset>
+                </wp:positionV>
+                <wp:extent cx="990600" cy="266700"/>
+                <wp:effectExtent l="0" t="0" r="19050" b="19050"/>
+                <wp:wrapNone/>
+                <wp:docPr id="27" name="Text Box 2"/>
+                <wp:cNvGraphicFramePr>
+                  <a:graphicFrameLocks xmlns:a="http://schemas.openxmlformats.org/drawingml/2006/main"/>
+                </wp:cNvGraphicFramePr>
+                <a:graphic xmlns:a="http://schemas.openxmlformats.org/drawingml/2006/main">
+                  <a:graphicData uri="http://schemas.microsoft.com/office/word/2010/wordprocessingShape">
+                    <wps:wsp>
+                      <wps:cNvSpPr txBox="1">
+                        <a:spLocks noChangeArrowheads="1"/>
+                      </wps:cNvSpPr>
+                      <wps:spPr bwMode="auto">
+                        <a:xfrm>
+                          <a:off x="0" y="0"/>
+                          <a:ext cx="990600" cy="266700"/>
+                        </a:xfrm>
+                        <a:prstGeom prst="rect">
+                          <a:avLst/>
+                        </a:prstGeom>
+                        <a:solidFill>
+                          <a:srgbClr val="FFFFFF"/>
+                        </a:solidFill>
+                        <a:ln w="9525">
+                          <a:solidFill>
+                            <a:schemeClr val="bg1"/>
+                          </a:solidFill>
+                          <a:miter lim="800000"/>
+                          <a:headEnd/>
+                          <a:tailEnd/>
+                        </a:ln>
+                      </wps:spPr>
+                      <wps:txbx>
+                        <w:txbxContent>
+                          <w:p>
+                            <w:r>
+                              <w:t>Average: 3.</w:t>
+                            </w:r>
+                            <w:r>
+                              <w:t>17</w:t>
+                            </w:r>
+                          </w:p>
+                        </w:txbxContent>
+                      </wps:txbx>
+                      <wps:bodyPr rot="0" vert="horz" wrap="square" lIns="91440" tIns="45720" rIns="91440" bIns="45720" anchor="t" anchorCtr="0">
+                        <a:noAutofit/>
+                      </wps:bodyPr>
+                    </wps:wsp>
+                  </a:graphicData>
+                </a:graphic>
+                <wp14:sizeRelH relativeFrom="margin">
+                  <wp14:pctWidth>0</wp14:pctWidth>
+                </wp14:sizeRelH>
+                <wp14:sizeRelV relativeFrom="margin">
+                  <wp14:pctHeight>0</wp14:pctHeight>
+                </wp14:sizeRelV>
+              </wp:anchor>
+            </w:drawing>
+          </mc:Choice>
+          <mc:Fallback>
+            <w:pict>
+              <v:shape w14:anchorId="6F31101A" id="_x0000_s1030" type="#_x0000_t202" style="position:absolute;margin-left:60.75pt;margin-top:75.9pt;width:78pt;height:21pt;z-index:251667456;visibility:visible;mso-wrap-style:square;mso-width-percent:0;mso-height-percent:0;mso-wrap-distance-left:9pt;mso-wrap-distance-top:3.6pt;mso-wrap-distance-right:9pt;mso-wrap-distance-bottom:3.6pt;mso-position-horizontal:absolute;mso-position-horizontal-relative:text;mso-position-vertical:absolute;mso-position-vertical-relative:text;mso-width-percent:0;mso-height-percent:0;mso-width-relative:margin;mso-height-relative:margin;v-text-anchor:top" o:gfxdata="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" strokecolor="white [3212]">
+                <v:textbox>
+                  <w:txbxContent>
+                    <w:p>
+                      <w:r>
+                        <w:t>Average: 3.</w:t>
+                      </w:r>
+                      <w:r>
+                        <w:t>17</w:t>
+                      </w:r>
+                    </w:p>
+                  </w:txbxContent>
+                </v:textbox>
+              </v:shape>
+            </w:pict>
+          </mc:Fallback>
+        </mc:AlternateContent>
+      </w:r>
+      <w:r>
+        <w:rPr>
+          <w:noProof/>
+        </w:rPr>
+        <w:drawing>
+          <wp:inline distT="0" distB="0" distL="0" distR="0" wp14:anchorId="65D5E109" wp14:editId="5EA28DD3">
+            <wp:extent cx="5943600" cy="2620645"/>
+            <wp:effectExtent l="0" t="0" r="0" b="8255"/>
+            <wp:docPr id="18" name="Picture 18"/>
+            <wp:cNvGraphicFramePr>
+              <a:graphicFrameLocks xmlns:a="http://schemas.openxmlformats.org/drawingml/2006/main" noChangeAspect="1"/>
+            </wp:cNvGraphicFramePr>
+            <a:graphic xmlns:a="http://schemas.openxmlformats.org/drawingml/2006/main">
+              <a:graphicData uri="http://schemas.openxmlformats.org/drawingml/2006/picture">
+                <pic:pic xmlns:pic="http://schemas.openxmlformats.org/drawingml/2006/picture">
+                  <pic:nvPicPr>
+                    <pic:cNvPr id="1" name=""/>
+                    <pic:cNvPicPr/>
+                  </pic:nvPicPr>
+                  <pic:blipFill>
+                    <a:blip r:embed="rId23"/>
+                    <a:stretch>
+                      <a:fillRect/>
+                    </a:stretch>
+                  </pic:blipFill>
+                  <pic:spPr>
+                    <a:xfrm>
+                      <a:off x="0" y="0"/>
+                      <a:ext cx="5943600" cy="2620645"/>
+                    </a:xfrm>
+                    <a:prstGeom prst="rect">
+                      <a:avLst/>
+                    </a:prstGeom>
+                  </pic:spPr>
+                </pic:pic>
+              </a:graphicData>
+            </a:graphic>
+          </wp:inline>
+        </w:drawing>
+      </w:r>
+    </w:p>
+    <w:p>
+      <w:pPr>
+        <w:pStyle w:val="Heading1"/>
+      </w:pPr>
+      <w:r>
+        <w:t>Question 7</w:t>
+      </w:r>
+    </w:p>
+    <w:p>
+      <w:r>
+        <w:rPr>
+          <w:noProof/>
+        </w:rPr>
+        <w:drawing>
+          <wp:inline distT="0" distB="0" distL="0" distR="0" wp14:anchorId="0E3B01DE" wp14:editId="526FEE21">
+            <wp:extent cx="5943600" cy="1655445"/>
+            <wp:effectExtent l="0" t="0" r="0" b="1905"/>
+            <wp:docPr id="19" name="Picture 19"/>
+            <wp:cNvGraphicFramePr>
+              <a:graphicFrameLocks xmlns:a="http://schemas.openxmlformats.org/drawingml/2006/main" noChangeAspect="1"/>
+            </wp:cNvGraphicFramePr>
+            <a:graphic xmlns:a="http://schemas.openxmlformats.org/drawingml/2006/main">
+              <a:graphicData uri="http://schemas.openxmlformats.org/drawingml/2006/picture">
+                <pic:pic xmlns:pic="http://schemas.openxmlformats.org/drawingml/2006/picture">
+                  <pic:nvPicPr>
+                    <pic:cNvPr id="1" name=""/>
+                    <pic:cNvPicPr/>
+                  </pic:nvPicPr>
+                  <pic:blipFill>
+                    <a:blip r:embed="rId24"/>
+                    <a:stretch>
+                      <a:fillRect/>
+                    </a:stretch>
+                  </pic:blipFill>
+                  <pic:spPr>
+                    <a:xfrm>
+                      <a:off x="0" y="0"/>
+                      <a:ext cx="5943600" cy="1655445"/>
+                    </a:xfrm>
+                    <a:prstGeom prst="rect">
+                      <a:avLst/>
+                    </a:prstGeom>
+                  </pic:spPr>
+                </pic:pic>
+              </a:graphicData>
+            </a:graphic>
+          </wp:inline>
+        </w:drawing>
+      </w:r>
+    </w:p>
+    <w:p>
+      <w:pPr>
+        <w:rPr>
+          <w:rFonts w:asciiTheme="majorHAnsi" w:eastAsiaTheme="majorEastAsia" w:hAnsiTheme="majorHAnsi" w:cstheme="majorBidi"/>
+          <w:color w:val="2E74B5" w:themeColor="accent1" w:themeShade="BF"/>
+          <w:sz w:val="32"/>
+          <w:szCs w:val="32"/>
+        </w:rPr>
+      </w:pPr>
+      <w:r>
+        <w:br w:type="page"/>
+      </w:r>
+    </w:p>
+    <w:p>
+      <w:pPr>
+        <w:pStyle w:val="Heading1"/>
+      </w:pPr>
+      <w:r>
+        <w:lastRenderedPageBreak/>
+        <w:t>Open Ended Questions</w:t>
+      </w:r>
+    </w:p>
+    <w:p>
+      <w:r>
+        <w:rPr>
+          <w:noProof/>
+        </w:rPr>
+        <w:drawing>
+          <wp:inline distT="0" distB="0" distL="0" distR="0" wp14:anchorId="32097BB7" wp14:editId="4C551153">
+            <wp:extent cx="5943600" cy="1772285"/>
+            <wp:effectExtent l="0" t="0" r="0" b="0"/>
+            <wp:docPr id="20" name="Picture 20"/>
+            <wp:cNvGraphicFramePr>
+              <a:graphicFrameLocks xmlns:a="http://schemas.openxmlformats.org/drawingml/2006/main" noChangeAspect="1"/>
+            </wp:cNvGraphicFramePr>
+            <a:graphic xmlns:a="http://schemas.openxmlformats.org/drawingml/2006/main">
+              <a:graphicData uri="http://schemas.openxmlformats.org/drawingml/2006/picture">
+                <pic:pic xmlns:pic="http://schemas.openxmlformats.org/drawingml/2006/picture">
+                  <pic:nvPicPr>
+                    <pic:cNvPr id="1" name=""/>
+                    <pic:cNvPicPr/>
+                  </pic:nvPicPr>
+                  <pic:blipFill>
+                    <a:blip r:embed="rId25"/>
+                    <a:stretch>
+                      <a:fillRect/>
+                    </a:stretch>
+                  </pic:blipFill>
+                  <pic:spPr>
+                    <a:xfrm>
+                      <a:off x="0" y="0"/>
+                      <a:ext cx="5943600" cy="1772285"/>
+                    </a:xfrm>
+                    <a:prstGeom prst="rect">
+                      <a:avLst/>
+                    </a:prstGeom>
+                  </pic:spPr>
+                </pic:pic>
+              </a:graphicData>
+            </a:graphic>
+          </wp:inline>
+        </w:drawing>
+      </w:r>
+    </w:p>
+    <w:p>
+      <w:r>
+        <w:rPr>
+          <w:noProof/>
+        </w:rPr>
+        <w:drawing>
+          <wp:inline distT="0" distB="0" distL="0" distR="0" wp14:anchorId="46CC68E0" wp14:editId="78BE19CB">
+            <wp:extent cx="5943600" cy="1972945"/>
+            <wp:effectExtent l="0" t="0" r="0" b="8255"/>
+            <wp:docPr id="21" name="Picture 21"/>
+            <wp:cNvGraphicFramePr>
+              <a:graphicFrameLocks xmlns:a="http://schemas.openxmlformats.org/drawingml/2006/main" noChangeAspect="1"/>
+            </wp:cNvGraphicFramePr>
+            <a:graphic xmlns:a="http://schemas.openxmlformats.org/drawingml/2006/main">
+              <a:graphicData uri="http://schemas.openxmlformats.org/drawingml/2006/picture">
+                <pic:pic xmlns:pic="http://schemas.openxmlformats.org/drawingml/2006/picture">
+                  <pic:nvPicPr>
+                    <pic:cNvPr id="1" name=""/>
+                    <pic:cNvPicPr/>
+                  </pic:nvPicPr>
+                  <pic:blipFill>
+                    <a:blip r:embed="rId26"/>
+                    <a:stretch>
+                      <a:fillRect/>
+                    </a:stretch>
+                  </pic:blipFill>
+                  <pic:spPr>
+                    <a:xfrm>
+                      <a:off x="0" y="0"/>
+                      <a:ext cx="5943600" cy="1972945"/>
+                    </a:xfrm>
+                    <a:prstGeom prst="rect">
+                      <a:avLst/>
+                    </a:prstGeom>
+                  </pic:spPr>
+                </pic:pic>
+              </a:graphicData>
+            </a:graphic>
+          </wp:inline>
+        </w:drawing>
+      </w:r>
+    </w:p>
+    <w:p>
+      <w:r>
+        <w:rPr>
+          <w:noProof/>
+        </w:rPr>
+        <w:drawing>
+          <wp:inline distT="0" distB="0" distL="0" distR="0" wp14:anchorId="73E0D694" wp14:editId="33BD11F0">
+            <wp:extent cx="5857875" cy="1914525"/>
+            <wp:effectExtent l="0" t="0" r="9525" b="9525"/>
+            <wp:docPr id="22" name="Picture 22"/>
+            <wp:cNvGraphicFramePr>
+              <a:graphicFrameLocks xmlns:a="http://schemas.openxmlformats.org/drawingml/2006/main" noChangeAspect="1"/>
+            </wp:cNvGraphicFramePr>
+            <a:graphic xmlns:a="http://schemas.openxmlformats.org/drawingml/2006/main">
+              <a:graphicData uri="http://schemas.openxmlformats.org/drawingml/2006/picture">
+                <pic:pic xmlns:pic="http://schemas.openxmlformats.org/drawingml/2006/picture">
+                  <pic:nvPicPr>
+                    <pic:cNvPr id="1" name=""/>
+                    <pic:cNvPicPr/>
+                  </pic:nvPicPr>
+                  <pic:blipFill>
+                    <a:blip r:embed="rId27"/>
+                    <a:stretch>
+                      <a:fillRect/>
+                    </a:stretch>
+                  </pic:blipFill>
+                  <pic:spPr>
+                    <a:xfrm>
+                      <a:off x="0" y="0"/>
+                      <a:ext cx="5857875" cy="1914525"/>
+                    </a:xfrm>
+                    <a:prstGeom prst="rect">
+                      <a:avLst/>
+                    </a:prstGeom>
+                  </pic:spPr>
+                </pic:pic>
+              </a:graphicData>
+            </a:graphic>
+          </wp:inline>
+        </w:drawing>
+      </w:r>
+    </w:p>
+    <w:p>
+      <w:r>
+        <w:rPr>
+          <w:noProof/>
+        </w:rPr>
+        <w:lastRenderedPageBreak/>
+        <w:drawing>
+          <wp:inline distT="0" distB="0" distL="0" distR="0" wp14:anchorId="3AB73FDD" wp14:editId="1D6E9F99">
+            <wp:extent cx="5943600" cy="1958975"/>
+            <wp:effectExtent l="0" t="0" r="0" b="3175"/>
+            <wp:docPr id="23" name="Picture 23"/>
+            <wp:cNvGraphicFramePr>
+              <a:graphicFrameLocks xmlns:a="http://schemas.openxmlformats.org/drawingml/2006/main" noChangeAspect="1"/>
+            </wp:cNvGraphicFramePr>
+            <a:graphic xmlns:a="http://schemas.openxmlformats.org/drawingml/2006/main">
+              <a:graphicData uri="http://schemas.openxmlformats.org/drawingml/2006/picture">
+                <pic:pic xmlns:pic="http://schemas.openxmlformats.org/drawingml/2006/picture">
+                  <pic:nvPicPr>
+                    <pic:cNvPr id="1" name=""/>
+                    <pic:cNvPicPr/>
+                  </pic:nvPicPr>
+                  <pic:blipFill>
+                    <a:blip r:embed="rId28"/>
+                    <a:stretch>
+                      <a:fillRect/>
+                    </a:stretch>
+                  </pic:blipFill>
+                  <pic:spPr>
+                    <a:xfrm>
+                      <a:off x="0" y="0"/>
+                      <a:ext cx="5943600" cy="1958975"/>
+                    </a:xfrm>
+                    <a:prstGeom prst="rect">
+                      <a:avLst/>
+                    </a:prstGeom>
+                  </pic:spPr>
+                </pic:pic>
+              </a:graphicData>
+            </a:graphic>
+          </wp:inline>
+        </w:drawing>
+      </w:r>
+    </w:p>
+    <w:p>
+      <w:r>
+        <w:rPr>
+          <w:noProof/>
+        </w:rPr>
+        <w:drawing>
+          <wp:inline distT="0" distB="0" distL="0" distR="0" wp14:anchorId="19990C4E" wp14:editId="00EEAC16">
+            <wp:extent cx="5943600" cy="1651635"/>
+            <wp:effectExtent l="0" t="0" r="0" b="5715"/>
+            <wp:docPr id="24" name="Picture 24"/>
+            <wp:cNvGraphicFramePr>
+              <a:graphicFrameLocks xmlns:a="http://schemas.openxmlformats.org/drawingml/2006/main" noChangeAspect="1"/>
+            </wp:cNvGraphicFramePr>
+            <a:graphic xmlns:a="http://schemas.openxmlformats.org/drawingml/2006/main">
+              <a:graphicData uri="http://schemas.openxmlformats.org/drawingml/2006/picture">
+                <pic:pic xmlns:pic="http://schemas.openxmlformats.org/drawingml/2006/picture">
+                  <pic:nvPicPr>
+                    <pic:cNvPr id="1" name=""/>
+                    <pic:cNvPicPr/>
+                  </pic:nvPicPr>
+                  <pic:blipFill>
+                    <a:blip r:embed="rId29"/>
+                    <a:stretch>
+                      <a:fillRect/>
+                    </a:stretch>
+                  </pic:blipFill>
+                  <pic:spPr>
+                    <a:xfrm>
+                      <a:off x="0" y="0"/>
+                      <a:ext cx="5943600" cy="1651635"/>
+                    </a:xfrm>
+                    <a:prstGeom prst="rect">
+                      <a:avLst/>
+                    </a:prstGeom>
+                  </pic:spPr>
+                </pic:pic>
+              </a:graphicData>
+            </a:graphic>
+          </wp:inline>
+        </w:drawing>
+      </w:r>
+    </w:p>
+    <w:p/>
+    <w:p>
+      <w:pPr>
+        <w:pStyle w:val="Heading1"/>
+      </w:pPr>
+      <w:r>
+        <w:t>Positives</w:t>
+      </w:r>
+    </w:p>
+    <w:p>
+      <w:r>
+        <w:tab/>
+        <w:t>Search results on exact matches are at the top and usually very relevant, so it does exact matching very well.</w:t>
+      </w:r>
+      <w:r>
+        <w:t xml:space="preserve"> </w:t>
+      </w:r>
+    </w:p>
+    <w:p>
+      <w:pPr>
+        <w:ind w:firstLine="720"/>
+      </w:pPr>
+      <w:r>
+        <w:t xml:space="preserve">The design is pretty clean. </w:t>
+      </w:r>
+    </w:p>
+    <w:p>
+      <w:pPr>
+        <w:ind w:firstLine="720"/>
+      </w:pPr>
+      <w:r>
+        <w:t xml:space="preserve">Because of the similar words, any search result is likely to return </w:t>
+      </w:r>
+      <w:r>
+        <w:rPr>
+          <w:i/>
+        </w:rPr>
+        <w:t>something</w:t>
+      </w:r>
+      <w:r>
+        <w:t xml:space="preserve">. </w:t>
+      </w:r>
+    </w:p>
+    <w:p>
+      <w:pPr>
+        <w:ind w:firstLine="720"/>
+      </w:pPr>
+      <w:r>
+        <w:t xml:space="preserve">After a minute or two, it seems like most users were able to intuit what the search bar was doing. </w:t>
+      </w:r>
+    </w:p>
+    <w:p>
+      <w:pPr>
+        <w:ind w:firstLine="720"/>
+      </w:pPr>
+      <w:r>
+        <w:t xml:space="preserve">The instant results are pretty quick unless the search query becomes too long. This could be fixed with caching the results of previous words. </w:t>
+      </w:r>
+    </w:p>
+    <w:p>
+      <w:pPr>
+        <w:pStyle w:val="Heading1"/>
+      </w:pPr>
+      <w:r>
+        <w:t>Negatives</w:t>
       </w:r>
     </w:p>
     <w:p>
@@ -1263,163 +2454,81 @@
       </w:r>
     </w:p>
     <w:p>
-      <w:pPr>
-        <w:rPr>
-          <w:sz w:val="20"/>
-        </w:rPr>
-      </w:pPr>
       <w:r>
         <w:tab/>
       </w:r>
       <w:r>
-        <w:rPr>
-          <w:sz w:val="20"/>
-        </w:rPr>
         <w:t>Without good search results, user tests would likely not be very useful. So, in the desire to build a good search algorithm, the project quickly became mired in the technical approach to displaying well sorted entries by both the actual search query and similar search queries. Search is complex and it took a lot of time to reach a design that was useful at all.</w:t>
       </w:r>
     </w:p>
     <w:p>
-      <w:pPr>
-        <w:rPr>
-          <w:sz w:val="20"/>
-        </w:rPr>
-      </w:pPr>
-      <w:r>
-        <w:rPr>
-          <w:sz w:val="20"/>
-        </w:rPr>
+      <w:r>
         <w:tab/>
-        <w:t xml:space="preserve"> The choice of data to search introduced another difficulty. </w:t>
-      </w:r>
-      <w:r>
-        <w:rPr>
-          <w:sz w:val="20"/>
-        </w:rPr>
-        <w:t xml:space="preserve">The original intention of the similar queries approach was to be used on a set of </w:t>
-      </w:r>
-      <w:r>
-        <w:rPr>
-          <w:sz w:val="20"/>
-        </w:rPr>
-        <w:t xml:space="preserve">frequently asked questions or help topics. This might allow many opportunities for a search query to be close but not quite match a </w:t>
-      </w:r>
-      <w:r>
-        <w:rPr>
-          <w:sz w:val="20"/>
-        </w:rPr>
+        <w:t xml:space="preserve"> The choice of data to search introduced another difficulty. The original intention of the similar queries approach was to be used on a set of </w:t>
+      </w:r>
+      <w:r>
+        <w:t xml:space="preserve">frequently asked questions or help topics. This might allow </w:t>
+      </w:r>
+      <w:r>
+        <w:lastRenderedPageBreak/>
+        <w:t xml:space="preserve">many opportunities for a search query to be close but not quite match a </w:t>
+      </w:r>
+      <w:r>
         <w:t>topic. However, with the list of hobbies as the data set, opportunities for similar queries to be useful was limited, as each hobby’s title was usually one word only.</w:t>
       </w:r>
       <w:r>
-        <w:rPr>
-          <w:sz w:val="20"/>
-        </w:rPr>
         <w:t xml:space="preserve"> This is all to say that</w:t>
       </w:r>
       <w:r>
-        <w:rPr>
-          <w:sz w:val="20"/>
-        </w:rPr>
         <w:t xml:space="preserve"> finding a hobby by name is more intuitive than finding it by related/similar words.</w:t>
       </w:r>
     </w:p>
     <w:p>
-      <w:pPr>
-        <w:rPr>
-          <w:sz w:val="20"/>
-        </w:rPr>
-      </w:pPr>
-      <w:r>
-        <w:rPr>
-          <w:sz w:val="20"/>
-        </w:rPr>
+      <w:r>
         <w:tab/>
       </w:r>
       <w:r>
-        <w:rPr>
-          <w:sz w:val="20"/>
-        </w:rPr>
         <w:t>Showing</w:t>
       </w:r>
       <w:r>
-        <w:rPr>
-          <w:sz w:val="20"/>
-        </w:rPr>
         <w:t xml:space="preserve"> the user what was happening with their search query was time-consuming to implement and never quite reached a </w:t>
       </w:r>
       <w:r>
-        <w:rPr>
-          <w:sz w:val="20"/>
-        </w:rPr>
         <w:t>crystal clear</w:t>
       </w:r>
       <w:r>
-        <w:rPr>
-          <w:sz w:val="20"/>
-        </w:rPr>
         <w:t xml:space="preserve"> level of </w:t>
       </w:r>
       <w:r>
-        <w:rPr>
-          <w:sz w:val="20"/>
-        </w:rPr>
         <w:t>unobtrusive yet useful information.</w:t>
       </w:r>
     </w:p>
     <w:p>
-      <w:pPr>
-        <w:rPr>
-          <w:sz w:val="20"/>
-        </w:rPr>
-      </w:pPr>
-      <w:r>
-        <w:rPr>
-          <w:sz w:val="20"/>
-        </w:rPr>
+      <w:r>
         <w:tab/>
         <w:t xml:space="preserve">The </w:t>
       </w:r>
       <w:proofErr w:type="spellStart"/>
       <w:r>
-        <w:rPr>
-          <w:sz w:val="20"/>
-        </w:rPr>
         <w:t>D</w:t>
       </w:r>
       <w:r>
-        <w:rPr>
-          <w:sz w:val="20"/>
-        </w:rPr>
         <w:t>atamuse</w:t>
       </w:r>
       <w:proofErr w:type="spellEnd"/>
       <w:r>
-        <w:rPr>
-          <w:sz w:val="20"/>
-        </w:rPr>
         <w:t xml:space="preserve"> API’s similar words functionality is cool, but sometimes </w:t>
       </w:r>
       <w:r>
-        <w:rPr>
-          <w:sz w:val="20"/>
-        </w:rPr>
         <w:t xml:space="preserve">it returns strange, less than useful results. </w:t>
       </w:r>
       <w:r>
-        <w:rPr>
-          <w:sz w:val="20"/>
-        </w:rPr>
         <w:t>It’</w:t>
       </w:r>
       <w:r>
-        <w:rPr>
-          <w:sz w:val="20"/>
-        </w:rPr>
         <w:t xml:space="preserve">s probably more useful if the data entries have keywords that contain similar words already. Then those can be a part of the search results. </w:t>
       </w:r>
       <w:r>
-        <w:rPr>
-          <w:sz w:val="20"/>
-        </w:rPr>
         <w:t>Auto-generating the keywords will be difficult, however.</w:t>
       </w:r>
     </w:p>
@@ -1444,134 +2553,104 @@
       </w:r>
     </w:p>
     <w:p>
-      <w:pPr>
-        <w:rPr>
-          <w:sz w:val="20"/>
-        </w:rPr>
-      </w:pPr>
       <w:r>
         <w:tab/>
       </w:r>
       <w:r>
-        <w:rPr>
-          <w:sz w:val="20"/>
-        </w:rPr>
         <w:t xml:space="preserve">Because the algorithm will only search for similar words once it has deemed a word “complete” the results will tend to jump around. </w:t>
       </w:r>
     </w:p>
     <w:p>
-      <w:pPr>
-        <w:rPr>
-          <w:sz w:val="20"/>
-        </w:rPr>
-      </w:pPr>
-      <w:r>
-        <w:rPr>
-          <w:sz w:val="20"/>
-        </w:rPr>
+      <w:r>
         <w:tab/>
       </w:r>
       <w:r>
-        <w:rPr>
-          <w:sz w:val="20"/>
-        </w:rPr>
         <w:t>There are some bugs where the summary doesn’t get sliced correctly.</w:t>
       </w:r>
     </w:p>
     <w:p>
-      <w:pPr>
-        <w:rPr>
-          <w:sz w:val="20"/>
-        </w:rPr>
-      </w:pPr>
-      <w:r>
-        <w:rPr>
-          <w:sz w:val="20"/>
-        </w:rPr>
+      <w:r>
         <w:tab/>
-        <w:t>The API requests are synchronous, so the</w:t>
+        <w:t xml:space="preserve">The API requests are synchronous, so the UI </w:t>
+      </w:r>
+      <w:r>
+        <w:t>will</w:t>
+      </w:r>
+      <w:r>
+        <w:t xml:space="preserve"> have increased response time</w:t>
+      </w:r>
+      <w:r>
+        <w:t>s</w:t>
+      </w:r>
+      <w:r>
+        <w:t xml:space="preserve"> if either the </w:t>
+      </w:r>
+      <w:r>
+        <w:t xml:space="preserve">number of requests becomes large (5+ “complete” words) or the </w:t>
+      </w:r>
+      <w:proofErr w:type="spellStart"/>
+      <w:r>
+        <w:t>Datamuse</w:t>
+      </w:r>
+      <w:proofErr w:type="spellEnd"/>
+      <w:r>
+        <w:t xml:space="preserve"> API is responding slowly.</w:t>
+      </w:r>
+    </w:p>
+    <w:p>
+      <w:pPr>
+        <w:pStyle w:val="Heading1"/>
+      </w:pPr>
+      <w:r>
+        <w:t>Conclusion</w:t>
+      </w:r>
+    </w:p>
+    <w:p>
+      <w:r>
+        <w:tab/>
+        <w:t>The search works</w:t>
+      </w:r>
+      <w:r>
+        <w:t xml:space="preserve"> for the most part</w:t>
+      </w:r>
+      <w:r>
+        <w:t xml:space="preserve"> and I’m pretty happy with it. </w:t>
+      </w:r>
+      <w:r>
+        <w:t xml:space="preserve">It shows you what it’s searching for and highlights what it found. </w:t>
+      </w:r>
+      <w:r>
+        <w:t>The user responses seem positive overall. The most i</w:t>
+      </w:r>
+      <w:r>
+        <w:t>nteresting result were the answers</w:t>
+      </w:r>
+      <w:r>
+        <w:t xml:space="preserve"> to Question #6: “</w:t>
+      </w:r>
+      <w:r>
+        <w:t>Is the distinction between similar and exact matching words helpful?</w:t>
+      </w:r>
+      <w:r>
+        <w:t xml:space="preserve">” It only scored a 3.17 out of 5 on average, which implies that </w:t>
+      </w:r>
+      <w:r>
+        <w:t>either there’s a better way to highlight the difference between similar and exact words, or that this highlighting isn’t actually necessary. Overall,</w:t>
+      </w:r>
+      <w:r>
+        <w:t xml:space="preserve"> </w:t>
+      </w:r>
+      <w:r>
+        <w:t>i</w:t>
+      </w:r>
+      <w:r>
+        <w:t>t was a fun and challenging project and while the original goals weren’</w:t>
+      </w:r>
+      <w:r>
+        <w:t>t met, I’m proud to have built a functional, if quirky, design.</w:t>
       </w:r>
       <w:bookmarkStart w:id="0" w:name="_GoBack"/>
       <w:bookmarkEnd w:id="0"/>
-      <w:r>
-        <w:rPr>
-          <w:sz w:val="20"/>
-        </w:rPr>
-        <w:t xml:space="preserve"> UI </w:t>
-      </w:r>
-      <w:r>
-        <w:rPr>
-          <w:sz w:val="20"/>
-        </w:rPr>
-        <w:t>will</w:t>
-      </w:r>
-      <w:r>
-        <w:rPr>
-          <w:sz w:val="20"/>
-        </w:rPr>
-        <w:t xml:space="preserve"> have increased response time</w:t>
-      </w:r>
-      <w:r>
-        <w:rPr>
-          <w:sz w:val="20"/>
-        </w:rPr>
-        <w:t>s</w:t>
-      </w:r>
-      <w:r>
-        <w:rPr>
-          <w:sz w:val="20"/>
-        </w:rPr>
-        <w:t xml:space="preserve"> if either the </w:t>
-      </w:r>
-      <w:r>
-        <w:rPr>
-          <w:sz w:val="20"/>
-        </w:rPr>
-        <w:t xml:space="preserve">number of requests becomes large (5+ “complete” words) or the </w:t>
-      </w:r>
-      <w:proofErr w:type="spellStart"/>
-      <w:r>
-        <w:rPr>
-          <w:sz w:val="20"/>
-        </w:rPr>
-        <w:t>Datamuse</w:t>
-      </w:r>
-      <w:proofErr w:type="spellEnd"/>
-      <w:r>
-        <w:rPr>
-          <w:sz w:val="20"/>
-        </w:rPr>
-        <w:t xml:space="preserve"> API is responding slowly.</w:t>
-      </w:r>
-    </w:p>
-    <w:p>
-      <w:pPr>
-        <w:pStyle w:val="Heading1"/>
-      </w:pPr>
-      <w:r>
-        <w:t>Conclusion</w:t>
-      </w:r>
-    </w:p>
-    <w:p>
-      <w:r>
-        <w:tab/>
-        <w:t>The search works</w:t>
-      </w:r>
-      <w:r>
-        <w:t xml:space="preserve"> for the most part</w:t>
-      </w:r>
-      <w:r>
-        <w:t xml:space="preserve"> and I’m pretty happy with it. </w:t>
-      </w:r>
-      <w:r>
-        <w:t xml:space="preserve">It shows you what it’s searching for and highlights what it found. </w:t>
-      </w:r>
-      <w:r>
-        <w:t xml:space="preserve"> It was a fun and challenging project and while the original goals weren’</w:t>
-      </w:r>
-      <w:r>
-        <w:t>t met, I’m proud to have built a functional, if quirky, design.</w:t>
-      </w:r>
     </w:p>
     <w:sectPr>
       <w:pgSz w:w="12240" w:h="15840"/>
@@ -2142,7 +3221,6 @@
   <w:style w:type="character" w:default="1" w:styleId="DefaultParagraphFont">
     <w:name w:val="Default Paragraph Font"/>
     <w:uiPriority w:val="1"/>
-    <w:semiHidden/>
     <w:unhideWhenUsed/>
   </w:style>
   <w:style w:type="table" w:default="1" w:styleId="TableNormal">
@@ -2523,4 +3601,16 @@
     </a:ext>
   </a:extLst>
 </a:theme>
+</file>
+
+<file path=customXml/item1.xml><?xml version="1.0" encoding="utf-8"?>
+<b:Sources xmlns:b="http://schemas.openxmlformats.org/officeDocument/2006/bibliography" xmlns="http://schemas.openxmlformats.org/officeDocument/2006/bibliography" SelectedStyle="\APASixthEditionOfficeOnline.xsl" StyleName="APA" Version="6"/>
+</file>
+
+<file path=customXml/itemProps1.xml><?xml version="1.0" encoding="utf-8"?>
+<ds:datastoreItem xmlns:ds="http://schemas.openxmlformats.org/officeDocument/2006/customXml" ds:itemID="{25984208-0EF5-42F4-8B4E-E9F9605E6DC6}">
+  <ds:schemaRefs>
+    <ds:schemaRef ds:uri="http://schemas.openxmlformats.org/officeDocument/2006/bibliography"/>
+  </ds:schemaRefs>
+</ds:datastoreItem>
 </file>
</xml_diff>